<commit_message>
Cambios en Requisitos y Modelo de Dominio
</commit_message>
<xml_diff>
--- a/Hackaton/Acme Chollos & Rifas.docx
+++ b/Hackaton/Acme Chollos & Rifas.docx
@@ -58,8 +58,6 @@
       <w:r>
         <w:t>y</w:t>
       </w:r>
-      <w:bookmarkStart w:id="0" w:name="_GoBack"/>
-      <w:bookmarkEnd w:id="0"/>
       <w:r>
         <w:t xml:space="preserve"> Rifas</w:t>
       </w:r>
@@ -125,61 +123,58 @@
         </w:numPr>
       </w:pPr>
       <w:r>
-        <w:t>Los actores del sistema son:</w:t>
-      </w:r>
-      <w:r>
-        <w:t xml:space="preserve"> administrador, </w:t>
-      </w:r>
-      <w:r>
-        <w:t xml:space="preserve">manager, empresa y patrocinador. Para cada actor, el sistema debe guardar un </w:t>
-      </w:r>
-      <w:r>
-        <w:t xml:space="preserve">nombre, apellidos y en el caso de ser una empresa: </w:t>
-      </w:r>
-      <w:r>
-        <w:t xml:space="preserve">nombre y tipo de empresa; </w:t>
-      </w:r>
-      <w:r>
-        <w:t>corre</w:t>
-      </w:r>
-      <w:r>
-        <w:t>o</w:t>
-      </w:r>
-      <w:r>
-        <w:t xml:space="preserve"> electrónico, un teléfono, una dirección</w:t>
-      </w:r>
-      <w:r>
-        <w:t xml:space="preserve"> opcional</w:t>
-      </w:r>
-      <w:r>
-        <w:t>;</w:t>
-      </w:r>
-      <w:r>
-        <w:t xml:space="preserve"> un</w:t>
-      </w:r>
-      <w:r>
-        <w:t xml:space="preserve"> VAT para</w:t>
-      </w:r>
-      <w:r>
-        <w:t xml:space="preserve"> las empresas y</w:t>
-      </w:r>
-      <w:r>
-        <w:t xml:space="preserve"> DNI para los particulares. </w:t>
+        <w:t xml:space="preserve">Los actores del sistema son: administrador, manager, empresa y patrocinador. Para cada actor, el sistema debe guardar un nombre, </w:t>
+      </w:r>
+      <w:r>
+        <w:t xml:space="preserve">correo </w:t>
+      </w:r>
+      <w:r>
+        <w:t>electrónico, un teléfono</w:t>
+      </w:r>
+      <w:r>
+        <w:t xml:space="preserve"> y</w:t>
+      </w:r>
+      <w:r>
+        <w:t xml:space="preserve"> una dirección opcional</w:t>
+      </w:r>
+      <w:r>
+        <w:t>. Si es particular, también tendrá unos apellidos y un DNI. En el caso de ser una empresa, tendrá</w:t>
+      </w:r>
+      <w:r>
+        <w:t xml:space="preserve"> un </w:t>
+      </w:r>
+      <w:r>
+        <w:t xml:space="preserve">el tipo de empresa y un </w:t>
+      </w:r>
+      <w:r>
+        <w:t>VAT</w:t>
+      </w:r>
+      <w:r>
+        <w:t xml:space="preserve">. </w:t>
       </w:r>
       <w:r>
         <w:t>Los distintos tipos de empresa son: sociedad limitada, sociedad anónima, autónomo y cooperativa.</w:t>
       </w:r>
-    </w:p>
-    <w:p>
-      <w:pPr>
-        <w:pStyle w:val="Prrafodelista"/>
-        <w:numPr>
-          <w:ilvl w:val="0"/>
-          <w:numId w:val="1"/>
-        </w:numPr>
-      </w:pPr>
-      <w:r>
-        <w:t xml:space="preserve">Las empresas pueden crear chollos, que tendrá la siguiente información: </w:t>
+      <w:r>
+        <w:t xml:space="preserve"> Los administradores y los manager son particulares, mientras que los patrocinadores pueden ser particulares o empresas.</w:t>
+      </w:r>
+    </w:p>
+    <w:p>
+      <w:pPr>
+        <w:pStyle w:val="Prrafodelista"/>
+        <w:numPr>
+          <w:ilvl w:val="0"/>
+          <w:numId w:val="1"/>
+        </w:numPr>
+      </w:pPr>
+      <w:r>
+        <w:t>Las empresas pueden crear chollos, que tendrá</w:t>
+      </w:r>
+      <w:r>
+        <w:t>n</w:t>
+      </w:r>
+      <w:r>
+        <w:t xml:space="preserve"> la siguiente información: </w:t>
       </w:r>
       <w:r>
         <w:t>el nombre del producto</w:t>
@@ -266,7 +261,13 @@
         <w:t>, único entre las categorías de</w:t>
       </w:r>
       <w:r>
-        <w:t xml:space="preserve"> un mismo nivel y una imagen.</w:t>
+        <w:t xml:space="preserve"> un mismo nivel</w:t>
+      </w:r>
+      <w:r>
+        <w:t>,</w:t>
+      </w:r>
+      <w:r>
+        <w:t xml:space="preserve"> y una imagen.</w:t>
       </w:r>
       <w:r>
         <w:t xml:space="preserve"> </w:t>
@@ -296,6 +297,7 @@
         </w:numPr>
       </w:pPr>
       <w:r>
+        <w:lastRenderedPageBreak/>
         <w:t xml:space="preserve">Las empresas, </w:t>
       </w:r>
       <w:r>
@@ -341,7 +343,6 @@
         </w:numPr>
       </w:pPr>
       <w:r>
-        <w:lastRenderedPageBreak/>
         <w:t xml:space="preserve">El sistema guardará </w:t>
       </w:r>
       <w:r>
@@ -832,6 +833,7 @@
         </w:numPr>
       </w:pPr>
       <w:r>
+        <w:lastRenderedPageBreak/>
         <w:t xml:space="preserve">El sistema debe estar disponible en </w:t>
       </w:r>
       <w:r>
@@ -856,7 +858,6 @@
         </w:numPr>
       </w:pPr>
       <w:r>
-        <w:lastRenderedPageBreak/>
         <w:t xml:space="preserve">El sistema debe ser fácilmente </w:t>
       </w:r>
       <w:r>
@@ -1016,6 +1017,9 @@
       <w:r>
         <w:t xml:space="preserve"> y desarrollar conjuntas.</w:t>
       </w:r>
+      <w:r>
+        <w:t xml:space="preserve"> Los usuarios son particulares.</w:t>
+      </w:r>
     </w:p>
     <w:p>
       <w:pPr>
@@ -1285,6 +1289,7 @@
         </w:numPr>
       </w:pPr>
       <w:r>
+        <w:lastRenderedPageBreak/>
         <w:t>Puede organizar una conjunta.</w:t>
       </w:r>
     </w:p>
@@ -1312,7 +1317,6 @@
         </w:numPr>
       </w:pPr>
       <w:r>
-        <w:lastRenderedPageBreak/>
         <w:t>Puede escribir y borrar un comentario, además de escribir una respuesta.</w:t>
       </w:r>
     </w:p>
@@ -1383,6 +1387,9 @@
       </w:pPr>
       <w:r>
         <w:t>Valorar las empresas</w:t>
+      </w:r>
+      <w:r>
+        <w:t>.</w:t>
       </w:r>
     </w:p>
     <w:p>
@@ -1584,7 +1591,13 @@
         <w:t xml:space="preserve">ón, </w:t>
       </w:r>
       <w:r>
-        <w:t xml:space="preserve">nombre, URL opcional  y foto opcional del producto </w:t>
+        <w:t xml:space="preserve">nombre, URL </w:t>
+      </w:r>
+      <w:r>
+        <w:t>opcional y</w:t>
+      </w:r>
+      <w:r>
+        <w:t xml:space="preserve"> foto opcional del producto </w:t>
       </w:r>
       <w:r>
         <w:t>a rif</w:t>
@@ -1629,8 +1642,13 @@
         <w:t>el código del ticket,</w:t>
       </w:r>
       <w:r>
+        <w:t xml:space="preserve"> </w:t>
+      </w:r>
+      <w:r>
         <w:t>la tarjeta de créditos donde se producirá el pago si el ticket no es gratis.</w:t>
       </w:r>
+      <w:bookmarkStart w:id="0" w:name="_GoBack"/>
+      <w:bookmarkEnd w:id="0"/>
     </w:p>
     <w:p>
       <w:pPr>
@@ -1681,6 +1699,7 @@
         </w:numPr>
       </w:pPr>
       <w:r>
+        <w:lastRenderedPageBreak/>
         <w:t xml:space="preserve">Un </w:t>
       </w:r>
       <w:r>
@@ -1714,7 +1733,6 @@
         </w:numPr>
       </w:pPr>
       <w:r>
-        <w:lastRenderedPageBreak/>
         <w:t xml:space="preserve">Compartir </w:t>
       </w:r>
       <w:r>

</xml_diff>